<commit_message>
Updated Lesson 7.11 and 7.12
</commit_message>
<xml_diff>
--- a/units/7/lessons/11/resources/petascale-lesson-7.11-instructorGuide.docx
+++ b/units/7/lessons/11/resources/petascale-lesson-7.11-instructorGuide.docx
@@ -360,6 +360,95 @@
         </w:rPr>
         <w:t xml:space="preserve">Add only the x dimension</w:t>
       </w:r>
+    </w:p>
+    <w:p>
+      <w:pPr>
+        <w:rPr/>
+      </w:pPr>
+      <w:r>
+        <w:rPr>
+          <w:rtl w:val="0"/>
+        </w:rPr>
+      </w:r>
+    </w:p>
+    <w:p>
+      <w:pPr>
+        <w:rPr/>
+      </w:pPr>
+      <w:r>
+        <w:rPr>
+          <w:rtl w:val="0"/>
+        </w:rPr>
+      </w:r>
+    </w:p>
+    <w:p>
+      <w:pPr>
+        <w:rPr>
+          <w:rFonts w:ascii="Times New Roman" w:cs="Times New Roman" w:eastAsia="Times New Roman" w:hAnsi="Times New Roman"/>
+          <w:sz w:val="24"/>
+          <w:szCs w:val="24"/>
+        </w:rPr>
+      </w:pPr>
+      <w:r>
+        <w:rPr>
+          <w:rFonts w:ascii="Times New Roman" w:cs="Times New Roman" w:eastAsia="Times New Roman" w:hAnsi="Times New Roman"/>
+          <w:sz w:val="24"/>
+          <w:szCs w:val="24"/>
+          <w:rtl w:val="0"/>
+        </w:rPr>
+        <w:t xml:space="preserve">Common Pitfalls for Students and Instructors</w:t>
+      </w:r>
+    </w:p>
+    <w:p>
+      <w:pPr>
+        <w:numPr>
+          <w:ilvl w:val="0"/>
+          <w:numId w:val="3"/>
+        </w:numPr>
+        <w:ind w:left="720" w:hanging="360"/>
+        <w:rPr>
+          <w:rFonts w:ascii="Times New Roman" w:cs="Times New Roman" w:eastAsia="Times New Roman" w:hAnsi="Times New Roman"/>
+          <w:sz w:val="24"/>
+          <w:szCs w:val="24"/>
+        </w:rPr>
+      </w:pPr>
+      <w:r>
+        <w:rPr>
+          <w:rFonts w:ascii="Times New Roman" w:cs="Times New Roman" w:eastAsia="Times New Roman" w:hAnsi="Times New Roman"/>
+          <w:sz w:val="24"/>
+          <w:szCs w:val="24"/>
+          <w:rtl w:val="0"/>
+        </w:rPr>
+        <w:t xml:space="preserve">Students will need at least some basic knowledge of CUDA concepts and GPU, working with Numba without these prerequisites can make the concept confusing and implementation difficult</w:t>
+      </w:r>
+    </w:p>
+    <w:p>
+      <w:pPr>
+        <w:numPr>
+          <w:ilvl w:val="0"/>
+          <w:numId w:val="3"/>
+        </w:numPr>
+        <w:ind w:left="720" w:hanging="360"/>
+        <w:rPr>
+          <w:rFonts w:ascii="Times New Roman" w:cs="Times New Roman" w:eastAsia="Times New Roman" w:hAnsi="Times New Roman"/>
+          <w:sz w:val="24"/>
+          <w:szCs w:val="24"/>
+        </w:rPr>
+      </w:pPr>
+      <w:r>
+        <w:rPr>
+          <w:rFonts w:ascii="Times New Roman" w:cs="Times New Roman" w:eastAsia="Times New Roman" w:hAnsi="Times New Roman"/>
+          <w:sz w:val="24"/>
+          <w:szCs w:val="24"/>
+          <w:rtl w:val="0"/>
+        </w:rPr>
+        <w:t xml:space="preserve">Make sure that CUDA, Python and Numba are installed and set correctly in path if using from command line</w:t>
+      </w:r>
+    </w:p>
+    <w:p>
+      <w:pPr>
+        <w:rPr/>
+      </w:pPr>
       <w:r>
         <w:rPr>
           <w:rtl w:val="0"/>
@@ -597,11 +686,124 @@
       </w:rPr>
     </w:lvl>
   </w:abstractNum>
+  <w:abstractNum w:abstractNumId="3">
+    <w:lvl w:ilvl="0">
+      <w:start w:val="1"/>
+      <w:numFmt w:val="bullet"/>
+      <w:lvlText w:val="●"/>
+      <w:lvlJc w:val="left"/>
+      <w:pPr>
+        <w:ind w:left="720" w:hanging="360"/>
+      </w:pPr>
+      <w:rPr>
+        <w:u w:val="none"/>
+      </w:rPr>
+    </w:lvl>
+    <w:lvl w:ilvl="1">
+      <w:start w:val="1"/>
+      <w:numFmt w:val="bullet"/>
+      <w:lvlText w:val="○"/>
+      <w:lvlJc w:val="left"/>
+      <w:pPr>
+        <w:ind w:left="1440" w:hanging="360"/>
+      </w:pPr>
+      <w:rPr>
+        <w:u w:val="none"/>
+      </w:rPr>
+    </w:lvl>
+    <w:lvl w:ilvl="2">
+      <w:start w:val="1"/>
+      <w:numFmt w:val="bullet"/>
+      <w:lvlText w:val="■"/>
+      <w:lvlJc w:val="left"/>
+      <w:pPr>
+        <w:ind w:left="2160" w:hanging="360"/>
+      </w:pPr>
+      <w:rPr>
+        <w:u w:val="none"/>
+      </w:rPr>
+    </w:lvl>
+    <w:lvl w:ilvl="3">
+      <w:start w:val="1"/>
+      <w:numFmt w:val="bullet"/>
+      <w:lvlText w:val="●"/>
+      <w:lvlJc w:val="left"/>
+      <w:pPr>
+        <w:ind w:left="2880" w:hanging="360"/>
+      </w:pPr>
+      <w:rPr>
+        <w:u w:val="none"/>
+      </w:rPr>
+    </w:lvl>
+    <w:lvl w:ilvl="4">
+      <w:start w:val="1"/>
+      <w:numFmt w:val="bullet"/>
+      <w:lvlText w:val="○"/>
+      <w:lvlJc w:val="left"/>
+      <w:pPr>
+        <w:ind w:left="3600" w:hanging="360"/>
+      </w:pPr>
+      <w:rPr>
+        <w:u w:val="none"/>
+      </w:rPr>
+    </w:lvl>
+    <w:lvl w:ilvl="5">
+      <w:start w:val="1"/>
+      <w:numFmt w:val="bullet"/>
+      <w:lvlText w:val="■"/>
+      <w:lvlJc w:val="left"/>
+      <w:pPr>
+        <w:ind w:left="4320" w:hanging="360"/>
+      </w:pPr>
+      <w:rPr>
+        <w:u w:val="none"/>
+      </w:rPr>
+    </w:lvl>
+    <w:lvl w:ilvl="6">
+      <w:start w:val="1"/>
+      <w:numFmt w:val="bullet"/>
+      <w:lvlText w:val="●"/>
+      <w:lvlJc w:val="left"/>
+      <w:pPr>
+        <w:ind w:left="5040" w:hanging="360"/>
+      </w:pPr>
+      <w:rPr>
+        <w:u w:val="none"/>
+      </w:rPr>
+    </w:lvl>
+    <w:lvl w:ilvl="7">
+      <w:start w:val="1"/>
+      <w:numFmt w:val="bullet"/>
+      <w:lvlText w:val="○"/>
+      <w:lvlJc w:val="left"/>
+      <w:pPr>
+        <w:ind w:left="5760" w:hanging="360"/>
+      </w:pPr>
+      <w:rPr>
+        <w:u w:val="none"/>
+      </w:rPr>
+    </w:lvl>
+    <w:lvl w:ilvl="8">
+      <w:start w:val="1"/>
+      <w:numFmt w:val="bullet"/>
+      <w:lvlText w:val="■"/>
+      <w:lvlJc w:val="left"/>
+      <w:pPr>
+        <w:ind w:left="6480" w:hanging="360"/>
+      </w:pPr>
+      <w:rPr>
+        <w:u w:val="none"/>
+      </w:rPr>
+    </w:lvl>
+  </w:abstractNum>
   <w:num w:numId="1">
     <w:abstractNumId w:val="1"/>
   </w:num>
   <w:num w:numId="2">
     <w:abstractNumId w:val="2"/>
+  </w:num>
+  <w:num w:numId="3">
+    <w:abstractNumId w:val="3"/>
   </w:num>
 </w:numbering>
 </file>

</xml_diff>